<commit_message>
fix lại lost update
</commit_message>
<xml_diff>
--- a/BaiLamCuaCacThanhVien/Lost Update/dac ta tinh huong.docx
+++ b/BaiLamCuaCacThanhVien/Lost Update/dac ta tinh huong.docx
@@ -38,7 +38,6 @@
       <w:pPr>
         <w:rPr>
           <w:rFonts w:ascii="Times New Roman" w:hAnsi="Times New Roman" w:cs="Times New Roman"/>
-          <w:lang w:val="vi-VN"/>
         </w:rPr>
       </w:pPr>
       <w:r>
@@ -140,13 +139,27 @@
       <w:r>
         <w:rPr>
           <w:rFonts w:ascii="Times New Roman" w:hAnsi="Times New Roman" w:cs="Times New Roman"/>
+        </w:rPr>
+        <w:t>Hình dưới mô tả demo lost update:</w:t>
+      </w:r>
+    </w:p>
+    <w:p>
+      <w:pPr>
+        <w:rPr>
+          <w:rFonts w:ascii="Times New Roman" w:hAnsi="Times New Roman" w:cs="Times New Roman"/>
+          <w:lang w:val="vi-VN"/>
+        </w:rPr>
+      </w:pPr>
+      <w:r>
+        <w:rPr>
+          <w:rFonts w:ascii="Times New Roman" w:hAnsi="Times New Roman" w:cs="Times New Roman"/>
           <w:noProof/>
         </w:rPr>
         <w:drawing>
           <wp:inline distT="0" distB="0" distL="0" distR="0">
-            <wp:extent cx="5943600" cy="3342296"/>
+            <wp:extent cx="5943600" cy="3340828"/>
             <wp:effectExtent l="19050" t="0" r="0" b="0"/>
-            <wp:docPr id="1" name="Picture 1"/>
+            <wp:docPr id="3" name="Picture 1"/>
             <wp:cNvGraphicFramePr>
               <a:graphicFrameLocks xmlns:a="http://schemas.openxmlformats.org/drawingml/2006/main" noChangeAspect="1"/>
             </wp:cNvGraphicFramePr>
@@ -161,139 +174,6 @@
                   </pic:nvPicPr>
                   <pic:blipFill>
                     <a:blip r:embed="rId4"/>
-                    <a:srcRect/>
-                    <a:stretch>
-                      <a:fillRect/>
-                    </a:stretch>
-                  </pic:blipFill>
-                  <pic:spPr bwMode="auto">
-                    <a:xfrm>
-                      <a:off x="0" y="0"/>
-                      <a:ext cx="5943600" cy="3342296"/>
-                    </a:xfrm>
-                    <a:prstGeom prst="rect">
-                      <a:avLst/>
-                    </a:prstGeom>
-                    <a:noFill/>
-                    <a:ln w="9525">
-                      <a:noFill/>
-                      <a:miter lim="800000"/>
-                      <a:headEnd/>
-                      <a:tailEnd/>
-                    </a:ln>
-                  </pic:spPr>
-                </pic:pic>
-              </a:graphicData>
-            </a:graphic>
-          </wp:inline>
-        </w:drawing>
-      </w:r>
-    </w:p>
-    <w:p>
-      <w:pPr>
-        <w:rPr>
-          <w:rFonts w:ascii="Times New Roman" w:hAnsi="Times New Roman" w:cs="Times New Roman"/>
-          <w:lang w:val="vi-VN"/>
-        </w:rPr>
-      </w:pPr>
-    </w:p>
-    <w:p>
-      <w:pPr>
-        <w:rPr>
-          <w:rFonts w:ascii="Times New Roman" w:hAnsi="Times New Roman" w:cs="Times New Roman"/>
-          <w:b/>
-          <w:color w:val="FF0000"/>
-          <w:u w:val="single"/>
-          <w:lang w:val="vi-VN"/>
-        </w:rPr>
-      </w:pPr>
-      <w:r>
-        <w:rPr>
-          <w:rFonts w:ascii="Times New Roman" w:hAnsi="Times New Roman" w:cs="Times New Roman"/>
-          <w:b/>
-          <w:color w:val="FF0000"/>
-          <w:u w:val="single"/>
-          <w:lang w:val="vi-VN"/>
-        </w:rPr>
-        <w:t>Vấn đề phát sinh</w:t>
-      </w:r>
-      <w:r>
-        <w:rPr>
-          <w:rFonts w:ascii="Times New Roman" w:hAnsi="Times New Roman" w:cs="Times New Roman"/>
-          <w:b/>
-          <w:color w:val="FF0000"/>
-          <w:u w:val="single"/>
-          <w:lang w:val="vi-VN"/>
-        </w:rPr>
-        <w:t>:</w:t>
-      </w:r>
-    </w:p>
-    <w:p>
-      <w:pPr>
-        <w:rPr>
-          <w:rFonts w:ascii="Times New Roman" w:hAnsi="Times New Roman" w:cs="Times New Roman"/>
-          <w:lang w:val="vi-VN"/>
-        </w:rPr>
-      </w:pPr>
-      <w:r>
-        <w:rPr>
-          <w:rFonts w:ascii="Times New Roman" w:hAnsi="Times New Roman" w:cs="Times New Roman"/>
-        </w:rPr>
-        <w:t>Khi tui tham khảo slide</w:t>
-      </w:r>
-      <w:r>
-        <w:rPr>
-          <w:rFonts w:ascii="Times New Roman" w:hAnsi="Times New Roman" w:cs="Times New Roman"/>
-          <w:lang w:val="vi-VN"/>
-        </w:rPr>
-        <w:t xml:space="preserve"> của thầy Vinh</w:t>
-      </w:r>
-      <w:r>
-        <w:rPr>
-          <w:rFonts w:ascii="Times New Roman" w:hAnsi="Times New Roman" w:cs="Times New Roman"/>
-        </w:rPr>
-        <w:t xml:space="preserve"> thì cũng thấy vấn đề lost update bị giống với vấn đề </w:t>
-      </w:r>
-      <w:r>
-        <w:rPr>
-          <w:rFonts w:ascii="Times New Roman" w:hAnsi="Times New Roman" w:cs="Times New Roman"/>
-          <w:lang w:val="vi-VN"/>
-        </w:rPr>
-        <w:t>deadlock, hiện tại tui làm theo những hướng dẫn trong slide là slide này:</w:t>
-      </w:r>
-    </w:p>
-    <w:p>
-      <w:pPr>
-        <w:rPr>
-          <w:rFonts w:ascii="Times New Roman" w:hAnsi="Times New Roman" w:cs="Times New Roman"/>
-          <w:lang w:val="vi-VN"/>
-        </w:rPr>
-      </w:pPr>
-      <w:r>
-        <w:rPr>
-          <w:rFonts w:ascii="Times New Roman" w:hAnsi="Times New Roman" w:cs="Times New Roman"/>
-          <w:noProof/>
-        </w:rPr>
-        <w:lastRenderedPageBreak/>
-        <w:drawing>
-          <wp:inline distT="0" distB="0" distL="0" distR="0">
-            <wp:extent cx="5943600" cy="3340828"/>
-            <wp:effectExtent l="19050" t="0" r="0" b="0"/>
-            <wp:docPr id="7" name="Picture 7"/>
-            <wp:cNvGraphicFramePr>
-              <a:graphicFrameLocks xmlns:a="http://schemas.openxmlformats.org/drawingml/2006/main" noChangeAspect="1"/>
-            </wp:cNvGraphicFramePr>
-            <a:graphic xmlns:a="http://schemas.openxmlformats.org/drawingml/2006/main">
-              <a:graphicData uri="http://schemas.openxmlformats.org/drawingml/2006/picture">
-                <pic:pic xmlns:pic="http://schemas.openxmlformats.org/drawingml/2006/picture">
-                  <pic:nvPicPr>
-                    <pic:cNvPr id="0" name="Picture 7"/>
-                    <pic:cNvPicPr>
-                      <a:picLocks noChangeAspect="1" noChangeArrowheads="1"/>
-                    </pic:cNvPicPr>
-                  </pic:nvPicPr>
-                  <pic:blipFill>
-                    <a:blip r:embed="rId5"/>
                     <a:srcRect/>
                     <a:stretch>
                       <a:fillRect/>
@@ -329,241 +209,13 @@
           <w:lang w:val="vi-VN"/>
         </w:rPr>
       </w:pPr>
-      <w:r>
-        <w:rPr>
-          <w:rFonts w:ascii="Times New Roman" w:hAnsi="Times New Roman" w:cs="Times New Roman"/>
-          <w:lang w:val="vi-VN"/>
-        </w:rPr>
-        <w:t>Khi làm theo slide đó thì lúc chạy lại không thể demo đc vấn đề lost update mà nó trở thành deadlock vì cơ chế của deadlock cũng giống như lost update, trích theo slide này:</w:t>
-      </w:r>
     </w:p>
     <w:p>
       <w:pPr>
         <w:rPr>
-          <w:rFonts w:ascii="Times New Roman" w:hAnsi="Times New Roman" w:cs="Times New Roman"/>
           <w:lang w:val="vi-VN"/>
         </w:rPr>
       </w:pPr>
-      <w:r>
-        <w:rPr>
-          <w:rFonts w:ascii="Times New Roman" w:hAnsi="Times New Roman" w:cs="Times New Roman"/>
-          <w:noProof/>
-        </w:rPr>
-        <w:drawing>
-          <wp:inline distT="0" distB="0" distL="0" distR="0">
-            <wp:extent cx="5943600" cy="3340828"/>
-            <wp:effectExtent l="19050" t="0" r="0" b="0"/>
-            <wp:docPr id="10" name="Picture 10"/>
-            <wp:cNvGraphicFramePr>
-              <a:graphicFrameLocks xmlns:a="http://schemas.openxmlformats.org/drawingml/2006/main" noChangeAspect="1"/>
-            </wp:cNvGraphicFramePr>
-            <a:graphic xmlns:a="http://schemas.openxmlformats.org/drawingml/2006/main">
-              <a:graphicData uri="http://schemas.openxmlformats.org/drawingml/2006/picture">
-                <pic:pic xmlns:pic="http://schemas.openxmlformats.org/drawingml/2006/picture">
-                  <pic:nvPicPr>
-                    <pic:cNvPr id="0" name="Picture 10"/>
-                    <pic:cNvPicPr>
-                      <a:picLocks noChangeAspect="1" noChangeArrowheads="1"/>
-                    </pic:cNvPicPr>
-                  </pic:nvPicPr>
-                  <pic:blipFill>
-                    <a:blip r:embed="rId6"/>
-                    <a:srcRect/>
-                    <a:stretch>
-                      <a:fillRect/>
-                    </a:stretch>
-                  </pic:blipFill>
-                  <pic:spPr bwMode="auto">
-                    <a:xfrm>
-                      <a:off x="0" y="0"/>
-                      <a:ext cx="5943600" cy="3340828"/>
-                    </a:xfrm>
-                    <a:prstGeom prst="rect">
-                      <a:avLst/>
-                    </a:prstGeom>
-                    <a:noFill/>
-                    <a:ln w="9525">
-                      <a:noFill/>
-                      <a:miter lim="800000"/>
-                      <a:headEnd/>
-                      <a:tailEnd/>
-                    </a:ln>
-                  </pic:spPr>
-                </pic:pic>
-              </a:graphicData>
-            </a:graphic>
-          </wp:inline>
-        </w:drawing>
-      </w:r>
-    </w:p>
-    <w:p>
-      <w:pPr>
-        <w:rPr>
-          <w:rFonts w:ascii="Times New Roman" w:hAnsi="Times New Roman" w:cs="Times New Roman"/>
-          <w:lang w:val="vi-VN"/>
-        </w:rPr>
-      </w:pPr>
-      <w:r>
-        <w:rPr>
-          <w:rFonts w:ascii="Times New Roman" w:hAnsi="Times New Roman" w:cs="Times New Roman"/>
-          <w:lang w:val="vi-VN"/>
-        </w:rPr>
-        <w:t>Vì vậy kết quả lúc chạy là ra thế này:</w:t>
-      </w:r>
-    </w:p>
-    <w:p>
-      <w:pPr>
-        <w:rPr>
-          <w:lang w:val="vi-VN"/>
-        </w:rPr>
-      </w:pPr>
-      <w:r>
-        <w:rPr>
-          <w:noProof/>
-        </w:rPr>
-        <w:lastRenderedPageBreak/>
-        <w:drawing>
-          <wp:inline distT="0" distB="0" distL="0" distR="0">
-            <wp:extent cx="5943600" cy="3340828"/>
-            <wp:effectExtent l="19050" t="0" r="0" b="0"/>
-            <wp:docPr id="4" name="Picture 4"/>
-            <wp:cNvGraphicFramePr>
-              <a:graphicFrameLocks xmlns:a="http://schemas.openxmlformats.org/drawingml/2006/main" noChangeAspect="1"/>
-            </wp:cNvGraphicFramePr>
-            <a:graphic xmlns:a="http://schemas.openxmlformats.org/drawingml/2006/main">
-              <a:graphicData uri="http://schemas.openxmlformats.org/drawingml/2006/picture">
-                <pic:pic xmlns:pic="http://schemas.openxmlformats.org/drawingml/2006/picture">
-                  <pic:nvPicPr>
-                    <pic:cNvPr id="0" name="Picture 4"/>
-                    <pic:cNvPicPr>
-                      <a:picLocks noChangeAspect="1" noChangeArrowheads="1"/>
-                    </pic:cNvPicPr>
-                  </pic:nvPicPr>
-                  <pic:blipFill>
-                    <a:blip r:embed="rId7"/>
-                    <a:srcRect/>
-                    <a:stretch>
-                      <a:fillRect/>
-                    </a:stretch>
-                  </pic:blipFill>
-                  <pic:spPr bwMode="auto">
-                    <a:xfrm>
-                      <a:off x="0" y="0"/>
-                      <a:ext cx="5943600" cy="3340828"/>
-                    </a:xfrm>
-                    <a:prstGeom prst="rect">
-                      <a:avLst/>
-                    </a:prstGeom>
-                    <a:noFill/>
-                    <a:ln w="9525">
-                      <a:noFill/>
-                      <a:miter lim="800000"/>
-                      <a:headEnd/>
-                      <a:tailEnd/>
-                    </a:ln>
-                  </pic:spPr>
-                </pic:pic>
-              </a:graphicData>
-            </a:graphic>
-          </wp:inline>
-        </w:drawing>
-      </w:r>
-    </w:p>
-    <w:p>
-      <w:pPr>
-        <w:rPr>
-          <w:lang w:val="vi-VN"/>
-        </w:rPr>
-      </w:pPr>
-      <w:r>
-        <w:rPr>
-          <w:lang w:val="vi-VN"/>
-        </w:rPr>
-        <w:t>Tạm thời tui demo lost update chỉ được như thế này, cũng tra google mà vẫn chưa ra hướng giải quyết nên nhờ các bác hướng dẫn xem thế nào.</w:t>
-      </w:r>
-    </w:p>
-    <w:p>
-      <w:pPr>
-        <w:rPr>
-          <w:lang w:val="vi-VN"/>
-        </w:rPr>
-      </w:pPr>
-      <w:r>
-        <w:rPr>
-          <w:lang w:val="vi-VN"/>
-        </w:rPr>
-        <w:t>Riêng ý tui nghĩ thì lost update là trên lý thuyết, còn thực tế thì lỗi xảy ra chính là deadlock, các bác có ý kiến gì thì góp ý nha</w:t>
-      </w:r>
-    </w:p>
-    <w:p>
-      <w:pPr>
-        <w:rPr>
-          <w:lang w:val="vi-VN"/>
-        </w:rPr>
-      </w:pPr>
-      <w:r>
-        <w:rPr>
-          <w:lang w:val="vi-VN"/>
-        </w:rPr>
-        <w:t>Còn đây là phần sau khi đã fix lỗi deadlock trên</w:t>
-      </w:r>
-    </w:p>
-    <w:p>
-      <w:pPr>
-        <w:rPr>
-          <w:lang w:val="vi-VN"/>
-        </w:rPr>
-      </w:pPr>
-      <w:r>
-        <w:rPr>
-          <w:noProof/>
-        </w:rPr>
-        <w:drawing>
-          <wp:inline distT="0" distB="0" distL="0" distR="0">
-            <wp:extent cx="5943600" cy="3340828"/>
-            <wp:effectExtent l="19050" t="0" r="0" b="0"/>
-            <wp:docPr id="13" name="Picture 13"/>
-            <wp:cNvGraphicFramePr>
-              <a:graphicFrameLocks xmlns:a="http://schemas.openxmlformats.org/drawingml/2006/main" noChangeAspect="1"/>
-            </wp:cNvGraphicFramePr>
-            <a:graphic xmlns:a="http://schemas.openxmlformats.org/drawingml/2006/main">
-              <a:graphicData uri="http://schemas.openxmlformats.org/drawingml/2006/picture">
-                <pic:pic xmlns:pic="http://schemas.openxmlformats.org/drawingml/2006/picture">
-                  <pic:nvPicPr>
-                    <pic:cNvPr id="0" name="Picture 13"/>
-                    <pic:cNvPicPr>
-                      <a:picLocks noChangeAspect="1" noChangeArrowheads="1"/>
-                    </pic:cNvPicPr>
-                  </pic:nvPicPr>
-                  <pic:blipFill>
-                    <a:blip r:embed="rId8"/>
-                    <a:srcRect/>
-                    <a:stretch>
-                      <a:fillRect/>
-                    </a:stretch>
-                  </pic:blipFill>
-                  <pic:spPr bwMode="auto">
-                    <a:xfrm>
-                      <a:off x="0" y="0"/>
-                      <a:ext cx="5943600" cy="3340828"/>
-                    </a:xfrm>
-                    <a:prstGeom prst="rect">
-                      <a:avLst/>
-                    </a:prstGeom>
-                    <a:noFill/>
-                    <a:ln w="9525">
-                      <a:noFill/>
-                      <a:miter lim="800000"/>
-                      <a:headEnd/>
-                      <a:tailEnd/>
-                    </a:ln>
-                  </pic:spPr>
-                </pic:pic>
-              </a:graphicData>
-            </a:graphic>
-          </wp:inline>
-        </w:drawing>
-      </w:r>
     </w:p>
     <w:sectPr>
       <w:pgSz w:w="12240" w:h="15840"/>
@@ -734,6 +386,7 @@
   <w:style w:type="paragraph" w:default="1" w:styleId="Normal">
     <w:name w:val="Normal"/>
     <w:qFormat/>
+    <w:rsid w:val="00E951D8"/>
   </w:style>
   <w:style w:type="character" w:default="1" w:styleId="DefaultParagraphFont">
     <w:name w:val="Default Paragraph Font"/>

</xml_diff>